<commit_message>
New files for videos
</commit_message>
<xml_diff>
--- a/videos/2-2-new-project.docx
+++ b/videos/2-2-new-project.docx
@@ -237,13 +237,7 @@
         <w:rPr>
           <w:rFonts w:ascii="Arial" w:hAnsi="Arial" w:cs="Arial"/>
         </w:rPr>
-        <w:t>It</w:t>
-      </w:r>
-      <w:r>
-        <w:rPr>
-          <w:rFonts w:ascii="Arial" w:hAnsi="Arial" w:cs="Arial"/>
-        </w:rPr>
-        <w:t xml:space="preserve"> </w:t>
+        <w:t xml:space="preserve">It </w:t>
       </w:r>
       <w:r>
         <w:rPr>
@@ -313,7 +307,27 @@
         <w:rPr>
           <w:rFonts w:ascii="Arial" w:hAnsi="Arial" w:cs="Arial"/>
         </w:rPr>
-        <w:t xml:space="preserve"> application name in the make file MUST BE UNIQUE ACROSS THE ENTIRE WORKSPACE. I would highly recommend that you use the full path to the project folder as shown here since this will guarantee a unique name. If your name is not unique, you will get errors from the make process that may be hard to interpret.</w:t>
+        <w:t xml:space="preserve"> application NAME</w:t>
+      </w:r>
+      <w:r>
+        <w:rPr>
+          <w:rFonts w:ascii="Arial" w:hAnsi="Arial" w:cs="Arial"/>
+        </w:rPr>
+        <w:t xml:space="preserve"> in the make file MUST BE UNIQUE ACROSS THE ENTIRE WORKSPACE</w:t>
+      </w:r>
+      <w:r>
+        <w:rPr>
+          <w:rFonts w:ascii="Arial" w:hAnsi="Arial" w:cs="Arial"/>
+        </w:rPr>
+        <w:t xml:space="preserve"> and must not have any spaces after it</w:t>
+      </w:r>
+      <w:bookmarkStart w:id="0" w:name="_GoBack"/>
+      <w:bookmarkEnd w:id="0"/>
+      <w:r>
+        <w:rPr>
+          <w:rFonts w:ascii="Arial" w:hAnsi="Arial" w:cs="Arial"/>
+        </w:rPr>
+        <w:t>. I would highly recommend that you use the full path to the project folder as shown here since this will guarantee a unique name. If your name is not unique, you will get errors from the make process that may be hard to interpret.</w:t>
       </w:r>
     </w:p>
     <w:p>
@@ -583,8 +597,6 @@
         </w:rPr>
         <w:t>,</w:t>
       </w:r>
-      <w:bookmarkStart w:id="0" w:name="_GoBack"/>
-      <w:bookmarkEnd w:id="0"/>
       <w:r>
         <w:rPr>
           <w:rFonts w:ascii="Arial" w:hAnsi="Arial" w:cs="Arial"/>

</xml_diff>

<commit_message>
a few updates for my voice
</commit_message>
<xml_diff>
--- a/videos/2-2-new-project.docx
+++ b/videos/2-2-new-project.docx
@@ -1,6 +1,6 @@
 
 <file path=word/document.xml><?xml version="1.0" encoding="utf-8"?>
-<w:document xmlns:wpc="http://schemas.microsoft.com/office/word/2010/wordprocessingCanvas" xmlns:cx="http://schemas.microsoft.com/office/drawing/2014/chartex" xmlns:cx1="http://schemas.microsoft.com/office/drawing/2015/9/8/chartex" xmlns:cx2="http://schemas.microsoft.com/office/drawing/2015/10/21/chartex" xmlns:cx3="http://schemas.microsoft.com/office/drawing/2016/5/9/chartex" xmlns:cx4="http://schemas.microsoft.com/office/drawing/2016/5/10/chartex" xmlns:cx5="http://schemas.microsoft.com/office/drawing/2016/5/11/chartex" xmlns:cx6="http://schemas.microsoft.com/office/drawing/2016/5/12/chartex" xmlns:cx7="http://schemas.microsoft.com/office/drawing/2016/5/13/chartex" xmlns:cx8="http://schemas.microsoft.com/office/drawing/2016/5/14/chartex" xmlns:mc="http://schemas.openxmlformats.org/markup-compatibility/2006" xmlns:aink="http://schemas.microsoft.com/office/drawing/2016/ink" xmlns:am3d="http://schemas.microsoft.com/office/drawing/2017/model3d" xmlns:o="urn:schemas-microsoft-com:office:office" xmlns:r="http://schemas.openxmlformats.org/officeDocument/2006/relationships" xmlns:m="http://schemas.openxmlformats.org/officeDocument/2006/math" xmlns:v="urn:schemas-microsoft-com:vml" xmlns:wp14="http://schemas.microsoft.com/office/word/2010/wordprocessingDrawing" xmlns:wp="http://schemas.openxmlformats.org/drawingml/2006/wordprocessingDrawing" xmlns:w10="urn:schemas-microsoft-com:office:word" xmlns:w="http://schemas.openxmlformats.org/wordprocessingml/2006/main" xmlns:w14="http://schemas.microsoft.com/office/word/2010/wordml" xmlns:w15="http://schemas.microsoft.com/office/word/2012/wordml" xmlns:w16cid="http://schemas.microsoft.com/office/word/2016/wordml/cid" xmlns:w16se="http://schemas.microsoft.com/office/word/2015/wordml/symex" xmlns:wpg="http://schemas.microsoft.com/office/word/2010/wordprocessingGroup" xmlns:wpi="http://schemas.microsoft.com/office/word/2010/wordprocessingInk" xmlns:wne="http://schemas.microsoft.com/office/word/2006/wordml" xmlns:wps="http://schemas.microsoft.com/office/word/2010/wordprocessingShape" mc:Ignorable="w14 w15 w16se w16cid wp14">
+<w:document xmlns:wpc="http://schemas.microsoft.com/office/word/2010/wordprocessingCanvas" xmlns:mo="http://schemas.microsoft.com/office/mac/office/2008/main" xmlns:mc="http://schemas.openxmlformats.org/markup-compatibility/2006" xmlns:mv="urn:schemas-microsoft-com:mac:vml" xmlns:o="urn:schemas-microsoft-com:office:office" xmlns:r="http://schemas.openxmlformats.org/officeDocument/2006/relationships" xmlns:m="http://schemas.openxmlformats.org/officeDocument/2006/math" xmlns:v="urn:schemas-microsoft-com:vml" xmlns:wp14="http://schemas.microsoft.com/office/word/2010/wordprocessingDrawing" xmlns:wp="http://schemas.openxmlformats.org/drawingml/2006/wordprocessingDrawing" xmlns:w10="urn:schemas-microsoft-com:office:word" xmlns:w="http://schemas.openxmlformats.org/wordprocessingml/2006/main" xmlns:w14="http://schemas.microsoft.com/office/word/2010/wordml" xmlns:w15="http://schemas.microsoft.com/office/word/2012/wordml" xmlns:wpg="http://schemas.microsoft.com/office/word/2010/wordprocessingGroup" xmlns:wpi="http://schemas.microsoft.com/office/word/2010/wordprocessingInk" xmlns:wne="http://schemas.microsoft.com/office/word/2006/wordml" xmlns:wps="http://schemas.microsoft.com/office/word/2010/wordprocessingShape" mc:Ignorable="w14 w15 wp14">
   <w:body>
     <w:p>
       <w:pPr>
@@ -51,21 +51,7 @@
         <w:rPr>
           <w:rFonts w:ascii="Arial" w:hAnsi="Arial" w:cs="Arial"/>
         </w:rPr>
-        <w:t xml:space="preserve">n this </w:t>
-      </w:r>
-      <w:proofErr w:type="gramStart"/>
-      <w:r>
-        <w:rPr>
-          <w:rFonts w:ascii="Arial" w:hAnsi="Arial" w:cs="Arial"/>
-        </w:rPr>
-        <w:t>video</w:t>
-      </w:r>
-      <w:proofErr w:type="gramEnd"/>
-      <w:r>
-        <w:rPr>
-          <w:rFonts w:ascii="Arial" w:hAnsi="Arial" w:cs="Arial"/>
-        </w:rPr>
-        <w:t xml:space="preserve"> I will talk about </w:t>
+        <w:t xml:space="preserve">n this video I will talk about </w:t>
       </w:r>
       <w:r>
         <w:rPr>
@@ -83,21 +69,55 @@
         <w:rPr>
           <w:rFonts w:ascii="Arial" w:hAnsi="Arial" w:cs="Arial"/>
         </w:rPr>
-        <w:t xml:space="preserve"> In many cases, you will copy an existing to a new name to make changes – we’ll cover that later – but for now let’s start with a </w:t>
-      </w:r>
-      <w:proofErr w:type="gramStart"/>
-      <w:r>
-        <w:rPr>
-          <w:rFonts w:ascii="Arial" w:hAnsi="Arial" w:cs="Arial"/>
-        </w:rPr>
-        <w:t>brand new</w:t>
-      </w:r>
-      <w:proofErr w:type="gramEnd"/>
-      <w:r>
-        <w:rPr>
-          <w:rFonts w:ascii="Arial" w:hAnsi="Arial" w:cs="Arial"/>
-        </w:rPr>
-        <w:t xml:space="preserve"> project.</w:t>
+        <w:t xml:space="preserve"> In </w:t>
+      </w:r>
+      <w:r>
+        <w:rPr>
+          <w:rFonts w:ascii="Arial" w:hAnsi="Arial" w:cs="Arial"/>
+        </w:rPr>
+        <w:t>most</w:t>
+      </w:r>
+      <w:r>
+        <w:rPr>
+          <w:rFonts w:ascii="Arial" w:hAnsi="Arial" w:cs="Arial"/>
+        </w:rPr>
+        <w:t xml:space="preserve"> cases, you will </w:t>
+      </w:r>
+      <w:r>
+        <w:rPr>
+          <w:rFonts w:ascii="Arial" w:hAnsi="Arial" w:cs="Arial"/>
+        </w:rPr>
+        <w:t xml:space="preserve">probably </w:t>
+      </w:r>
+      <w:r>
+        <w:rPr>
+          <w:rFonts w:ascii="Arial" w:hAnsi="Arial" w:cs="Arial"/>
+        </w:rPr>
+        <w:t xml:space="preserve">copy an existing </w:t>
+      </w:r>
+      <w:r>
+        <w:rPr>
+          <w:rFonts w:ascii="Arial" w:hAnsi="Arial" w:cs="Arial"/>
+        </w:rPr>
+        <w:t xml:space="preserve">project </w:t>
+      </w:r>
+      <w:r>
+        <w:rPr>
+          <w:rFonts w:ascii="Arial" w:hAnsi="Arial" w:cs="Arial"/>
+        </w:rPr>
+        <w:t xml:space="preserve">to a new name to make changes – </w:t>
+      </w:r>
+      <w:r>
+        <w:rPr>
+          <w:rFonts w:ascii="Arial" w:hAnsi="Arial" w:cs="Arial"/>
+        </w:rPr>
+        <w:t xml:space="preserve">and </w:t>
+      </w:r>
+      <w:r>
+        <w:rPr>
+          <w:rFonts w:ascii="Arial" w:hAnsi="Arial" w:cs="Arial"/>
+        </w:rPr>
+        <w:t>we’ll cover that later – but for now let’s start with a brand new project.</w:t>
       </w:r>
     </w:p>
     <w:p>
@@ -111,21 +131,7 @@
         <w:rPr>
           <w:rFonts w:ascii="Arial" w:hAnsi="Arial" w:cs="Arial"/>
         </w:rPr>
-        <w:t xml:space="preserve">As you may recall from a previous video, </w:t>
-      </w:r>
-      <w:proofErr w:type="gramStart"/>
-      <w:r>
-        <w:rPr>
-          <w:rFonts w:ascii="Arial" w:hAnsi="Arial" w:cs="Arial"/>
-        </w:rPr>
-        <w:t>all of</w:t>
-      </w:r>
-      <w:proofErr w:type="gramEnd"/>
-      <w:r>
-        <w:rPr>
-          <w:rFonts w:ascii="Arial" w:hAnsi="Arial" w:cs="Arial"/>
-        </w:rPr>
-        <w:t xml:space="preserve"> your projects go </w:t>
+        <w:t xml:space="preserve">As you may recall from a previous video, all of your projects go </w:t>
       </w:r>
       <w:r>
         <w:rPr>
@@ -173,7 +179,19 @@
         <w:rPr>
           <w:rFonts w:ascii="Arial" w:hAnsi="Arial" w:cs="Arial"/>
         </w:rPr>
-        <w:t>. I’ll create a new folder under apps called “ww101” which will hold the example projects for this series of videos.</w:t>
+        <w:t xml:space="preserve">. </w:t>
+      </w:r>
+      <w:r>
+        <w:rPr>
+          <w:rFonts w:ascii="Arial" w:hAnsi="Arial" w:cs="Arial"/>
+        </w:rPr>
+        <w:t xml:space="preserve">To start the process </w:t>
+      </w:r>
+      <w:r>
+        <w:rPr>
+          <w:rFonts w:ascii="Arial" w:hAnsi="Arial" w:cs="Arial"/>
+        </w:rPr>
+        <w:t>I’ll create a new folder under apps called “ww101” which will hold the example projects for this series of videos.</w:t>
       </w:r>
       <w:r>
         <w:rPr>
@@ -217,7 +235,67 @@
         <w:rPr>
           <w:rFonts w:ascii="Arial" w:hAnsi="Arial" w:cs="Arial"/>
         </w:rPr>
-        <w:t xml:space="preserve">The folder 02_blinkled is the name of our new project. Inside that folder we need to create 2 files called 02_blinkeled.c and 02_blinkled.mk. </w:t>
+        <w:t xml:space="preserve">The folder 02_blinkled is the name of </w:t>
+      </w:r>
+      <w:r>
+        <w:rPr>
+          <w:rFonts w:ascii="Arial" w:hAnsi="Arial" w:cs="Arial"/>
+        </w:rPr>
+        <w:t>the</w:t>
+      </w:r>
+      <w:r>
+        <w:rPr>
+          <w:rFonts w:ascii="Arial" w:hAnsi="Arial" w:cs="Arial"/>
+        </w:rPr>
+        <w:t xml:space="preserve"> new project. Inside that folder </w:t>
+      </w:r>
+      <w:r>
+        <w:rPr>
+          <w:rFonts w:ascii="Arial" w:hAnsi="Arial" w:cs="Arial"/>
+        </w:rPr>
+        <w:t>I</w:t>
+      </w:r>
+      <w:r>
+        <w:rPr>
+          <w:rFonts w:ascii="Arial" w:hAnsi="Arial" w:cs="Arial"/>
+        </w:rPr>
+        <w:t xml:space="preserve"> need to create 2</w:t>
+      </w:r>
+      <w:r>
+        <w:rPr>
+          <w:rFonts w:ascii="Arial" w:hAnsi="Arial" w:cs="Arial"/>
+        </w:rPr>
+        <w:t xml:space="preserve"> </w:t>
+      </w:r>
+      <w:r>
+        <w:rPr>
+          <w:rFonts w:ascii="Arial" w:hAnsi="Arial" w:cs="Arial"/>
+        </w:rPr>
+        <w:t xml:space="preserve"> files </w:t>
+      </w:r>
+      <w:r>
+        <w:rPr>
+          <w:rFonts w:ascii="Arial" w:hAnsi="Arial" w:cs="Arial"/>
+        </w:rPr>
+        <w:t xml:space="preserve">…. One </w:t>
+      </w:r>
+      <w:r>
+        <w:rPr>
+          <w:rFonts w:ascii="Arial" w:hAnsi="Arial" w:cs="Arial"/>
+        </w:rPr>
+        <w:t>called 02_blinkeled.c and</w:t>
+      </w:r>
+      <w:r>
+        <w:rPr>
+          <w:rFonts w:ascii="Arial" w:hAnsi="Arial" w:cs="Arial"/>
+        </w:rPr>
+        <w:t xml:space="preserve"> the other called</w:t>
+      </w:r>
+      <w:r>
+        <w:rPr>
+          <w:rFonts w:ascii="Arial" w:hAnsi="Arial" w:cs="Arial"/>
+        </w:rPr>
+        <w:t xml:space="preserve"> 02_blinkled.mk. </w:t>
       </w:r>
     </w:p>
     <w:p>
@@ -237,13 +315,7 @@
         <w:rPr>
           <w:rFonts w:ascii="Arial" w:hAnsi="Arial" w:cs="Arial"/>
         </w:rPr>
-        <w:t>It</w:t>
-      </w:r>
-      <w:r>
-        <w:rPr>
-          <w:rFonts w:ascii="Arial" w:hAnsi="Arial" w:cs="Arial"/>
-        </w:rPr>
-        <w:t xml:space="preserve"> </w:t>
+        <w:t xml:space="preserve">It </w:t>
       </w:r>
       <w:r>
         <w:rPr>
@@ -281,7 +353,19 @@
         <w:rPr>
           <w:rFonts w:ascii="Arial" w:hAnsi="Arial" w:cs="Arial"/>
         </w:rPr>
-        <w:t xml:space="preserve"> contains information used by the make process. In this case, we </w:t>
+        <w:t xml:space="preserve"> contains information used by the make process</w:t>
+      </w:r>
+      <w:r>
+        <w:rPr>
+          <w:rFonts w:ascii="Arial" w:hAnsi="Arial" w:cs="Arial"/>
+        </w:rPr>
+        <w:t xml:space="preserve"> to build your project</w:t>
+      </w:r>
+      <w:r>
+        <w:rPr>
+          <w:rFonts w:ascii="Arial" w:hAnsi="Arial" w:cs="Arial"/>
+        </w:rPr>
+        <w:t xml:space="preserve">. In this case, we </w:t>
       </w:r>
       <w:r>
         <w:rPr>
@@ -313,7 +397,25 @@
         <w:rPr>
           <w:rFonts w:ascii="Arial" w:hAnsi="Arial" w:cs="Arial"/>
         </w:rPr>
-        <w:t xml:space="preserve"> application name in the make file MUST BE UNIQUE ACROSS THE ENTIRE WORKSPACE. I would highly recommend that you use the full path to the project folder as shown here since this will guarantee a unique name. If your name is not unique, you will get errors from the make process that may be hard to interpret.</w:t>
+        <w:t xml:space="preserve"> application name in the make file MUST BE UNIQUE ACROSS THE ENTIRE WORKSPACE. </w:t>
+      </w:r>
+      <w:r>
+        <w:rPr>
+          <w:rFonts w:ascii="Arial" w:hAnsi="Arial" w:cs="Arial"/>
+        </w:rPr>
+        <w:t xml:space="preserve">Let me say that again … MUST BE UNIQUE ACROSS THE ENTIRE WORKSPACE … </w:t>
+      </w:r>
+      <w:r>
+        <w:rPr>
+          <w:rFonts w:ascii="Arial" w:hAnsi="Arial" w:cs="Arial"/>
+        </w:rPr>
+        <w:t xml:space="preserve">I would highly recommend that you use the full path to the project folder as shown here since this will guarantee a unique name. If your name is not unique, you will get errors from the make process that </w:t>
+      </w:r>
+      <w:r>
+        <w:rPr>
+          <w:rFonts w:ascii="Arial" w:hAnsi="Arial" w:cs="Arial"/>
+        </w:rPr>
+        <w:t>will be hard to figure out.</w:t>
       </w:r>
     </w:p>
     <w:p>
@@ -327,7 +429,19 @@
         <w:rPr>
           <w:rFonts w:ascii="Arial" w:hAnsi="Arial" w:cs="Arial"/>
         </w:rPr>
-        <w:t>There are other things that will go in the make file for more complex projects. We’ll cover those things in later videos.</w:t>
+        <w:t xml:space="preserve">There are other things that will go in the make file for more complex projects. </w:t>
+      </w:r>
+      <w:r>
+        <w:rPr>
+          <w:rFonts w:ascii="Arial" w:hAnsi="Arial" w:cs="Arial"/>
+        </w:rPr>
+        <w:t>I will</w:t>
+      </w:r>
+      <w:r>
+        <w:rPr>
+          <w:rFonts w:ascii="Arial" w:hAnsi="Arial" w:cs="Arial"/>
+        </w:rPr>
+        <w:t xml:space="preserve"> cover those things in later videos.</w:t>
       </w:r>
     </w:p>
     <w:p>
@@ -341,27 +455,43 @@
         <w:rPr>
           <w:rFonts w:ascii="Arial" w:hAnsi="Arial" w:cs="Arial"/>
         </w:rPr>
-        <w:t xml:space="preserve">02_blinkled.c is the C source code. For </w:t>
-      </w:r>
-      <w:proofErr w:type="gramStart"/>
-      <w:r>
-        <w:rPr>
-          <w:rFonts w:ascii="Arial" w:hAnsi="Arial" w:cs="Arial"/>
-        </w:rPr>
-        <w:t>now</w:t>
-      </w:r>
-      <w:proofErr w:type="gramEnd"/>
-      <w:r>
-        <w:rPr>
-          <w:rFonts w:ascii="Arial" w:hAnsi="Arial" w:cs="Arial"/>
-        </w:rPr>
-        <w:t xml:space="preserve"> we will add just the bare minimum to get WICED started and then we’ll add </w:t>
-      </w:r>
-      <w:r>
-        <w:rPr>
-          <w:rFonts w:ascii="Arial" w:hAnsi="Arial" w:cs="Arial"/>
-        </w:rPr>
-        <w:t xml:space="preserve">additional functionality </w:t>
+        <w:t xml:space="preserve">02_blinkled.c is the C source code. For now </w:t>
+      </w:r>
+      <w:r>
+        <w:rPr>
+          <w:rFonts w:ascii="Arial" w:hAnsi="Arial" w:cs="Arial"/>
+        </w:rPr>
+        <w:t>I</w:t>
+      </w:r>
+      <w:r>
+        <w:rPr>
+          <w:rFonts w:ascii="Arial" w:hAnsi="Arial" w:cs="Arial"/>
+        </w:rPr>
+        <w:t xml:space="preserve"> will add just the bare minimum to get WICED started and then </w:t>
+      </w:r>
+      <w:r>
+        <w:rPr>
+          <w:rFonts w:ascii="Arial" w:hAnsi="Arial" w:cs="Arial"/>
+        </w:rPr>
+        <w:t>Ill</w:t>
+      </w:r>
+      <w:r>
+        <w:rPr>
+          <w:rFonts w:ascii="Arial" w:hAnsi="Arial" w:cs="Arial"/>
+        </w:rPr>
+        <w:t xml:space="preserve"> add </w:t>
+      </w:r>
+      <w:r>
+        <w:rPr>
+          <w:rFonts w:ascii="Arial" w:hAnsi="Arial" w:cs="Arial"/>
+        </w:rPr>
+        <w:t xml:space="preserve">more interesting </w:t>
+      </w:r>
+      <w:r>
+        <w:rPr>
+          <w:rFonts w:ascii="Arial" w:hAnsi="Arial" w:cs="Arial"/>
+        </w:rPr>
+        <w:t xml:space="preserve">functionality </w:t>
       </w:r>
       <w:r>
         <w:rPr>
@@ -379,7 +509,19 @@
         <w:rPr>
           <w:rFonts w:ascii="Arial" w:hAnsi="Arial" w:cs="Arial"/>
         </w:rPr>
-        <w:t xml:space="preserve"> main things we need are:</w:t>
+        <w:t xml:space="preserve"> things </w:t>
+      </w:r>
+      <w:r>
+        <w:rPr>
+          <w:rFonts w:ascii="Arial" w:hAnsi="Arial" w:cs="Arial"/>
+        </w:rPr>
+        <w:t>I</w:t>
+      </w:r>
+      <w:r>
+        <w:rPr>
+          <w:rFonts w:ascii="Arial" w:hAnsi="Arial" w:cs="Arial"/>
+        </w:rPr>
+        <w:t xml:space="preserve"> need are:</w:t>
       </w:r>
     </w:p>
     <w:p>
@@ -397,35 +539,7 @@
         <w:rPr>
           <w:rFonts w:ascii="Arial" w:hAnsi="Arial" w:cs="Arial"/>
         </w:rPr>
-        <w:t xml:space="preserve">An include of </w:t>
-      </w:r>
-      <w:proofErr w:type="spellStart"/>
-      <w:r>
-        <w:rPr>
-          <w:rFonts w:ascii="Arial" w:hAnsi="Arial" w:cs="Arial"/>
-        </w:rPr>
-        <w:t>wiced.h</w:t>
-      </w:r>
-      <w:proofErr w:type="spellEnd"/>
-      <w:r>
-        <w:rPr>
-          <w:rFonts w:ascii="Arial" w:hAnsi="Arial" w:cs="Arial"/>
-        </w:rPr>
-        <w:t xml:space="preserve">, which gives us access to </w:t>
-      </w:r>
-      <w:proofErr w:type="gramStart"/>
-      <w:r>
-        <w:rPr>
-          <w:rFonts w:ascii="Arial" w:hAnsi="Arial" w:cs="Arial"/>
-        </w:rPr>
-        <w:t>all of</w:t>
-      </w:r>
-      <w:proofErr w:type="gramEnd"/>
-      <w:r>
-        <w:rPr>
-          <w:rFonts w:ascii="Arial" w:hAnsi="Arial" w:cs="Arial"/>
-        </w:rPr>
-        <w:t xml:space="preserve"> the WICED API functions</w:t>
+        <w:t>An include of wiced.h, which gives us access to all of the WICED API functions</w:t>
       </w:r>
       <w:r>
         <w:rPr>
@@ -449,27 +563,37 @@
         <w:rPr>
           <w:rFonts w:ascii="Arial" w:hAnsi="Arial" w:cs="Arial"/>
         </w:rPr>
-        <w:t xml:space="preserve">A call to </w:t>
-      </w:r>
-      <w:proofErr w:type="spellStart"/>
-      <w:r>
-        <w:rPr>
-          <w:rFonts w:ascii="Arial" w:hAnsi="Arial" w:cs="Arial"/>
-        </w:rPr>
-        <w:t>application_start</w:t>
-      </w:r>
-      <w:proofErr w:type="spellEnd"/>
-      <w:r>
-        <w:rPr>
-          <w:rFonts w:ascii="Arial" w:hAnsi="Arial" w:cs="Arial"/>
-        </w:rPr>
-        <w:t xml:space="preserve"> which will be the main function</w:t>
-      </w:r>
-      <w:r>
-        <w:rPr>
-          <w:rFonts w:ascii="Arial" w:hAnsi="Arial" w:cs="Arial"/>
-        </w:rPr>
-        <w:t>.</w:t>
+        <w:t xml:space="preserve">A </w:t>
+      </w:r>
+      <w:r>
+        <w:rPr>
+          <w:rFonts w:ascii="Arial" w:hAnsi="Arial" w:cs="Arial"/>
+        </w:rPr>
+        <w:t xml:space="preserve">function </w:t>
+      </w:r>
+      <w:r>
+        <w:rPr>
+          <w:rFonts w:ascii="Arial" w:hAnsi="Arial" w:cs="Arial"/>
+        </w:rPr>
+        <w:t>call</w:t>
+      </w:r>
+      <w:r>
+        <w:rPr>
+          <w:rFonts w:ascii="Arial" w:hAnsi="Arial" w:cs="Arial"/>
+        </w:rPr>
+        <w:t>ed</w:t>
+      </w:r>
+      <w:r>
+        <w:rPr>
+          <w:rFonts w:ascii="Arial" w:hAnsi="Arial" w:cs="Arial"/>
+        </w:rPr>
+        <w:t xml:space="preserve"> application_start which </w:t>
+      </w:r>
+      <w:r>
+        <w:rPr>
+          <w:rFonts w:ascii="Arial" w:hAnsi="Arial" w:cs="Arial"/>
+        </w:rPr>
+        <w:t>you can think of as main as it is the first thing called after the chip boots.</w:t>
       </w:r>
     </w:p>
     <w:p>
@@ -487,21 +611,7 @@
         <w:rPr>
           <w:rFonts w:ascii="Arial" w:hAnsi="Arial" w:cs="Arial"/>
         </w:rPr>
-        <w:t xml:space="preserve">A call to </w:t>
-      </w:r>
-      <w:proofErr w:type="spellStart"/>
-      <w:r>
-        <w:rPr>
-          <w:rFonts w:ascii="Arial" w:hAnsi="Arial" w:cs="Arial"/>
-        </w:rPr>
-        <w:t>wiced_init</w:t>
-      </w:r>
-      <w:proofErr w:type="spellEnd"/>
-      <w:r>
-        <w:rPr>
-          <w:rFonts w:ascii="Arial" w:hAnsi="Arial" w:cs="Arial"/>
-        </w:rPr>
-        <w:t xml:space="preserve"> which does initialization of the chip.</w:t>
+        <w:t>A call to wiced_init which does initialization of the chip.</w:t>
       </w:r>
     </w:p>
     <w:p>
@@ -519,7 +629,19 @@
         <w:rPr>
           <w:rFonts w:ascii="Arial" w:hAnsi="Arial" w:cs="Arial"/>
         </w:rPr>
-        <w:t xml:space="preserve">An infinite loop to contain our application. </w:t>
+        <w:t xml:space="preserve">An infinite loop to contain </w:t>
+      </w:r>
+      <w:r>
+        <w:rPr>
+          <w:rFonts w:ascii="Arial" w:hAnsi="Arial" w:cs="Arial"/>
+        </w:rPr>
+        <w:t>the</w:t>
+      </w:r>
+      <w:r>
+        <w:rPr>
+          <w:rFonts w:ascii="Arial" w:hAnsi="Arial" w:cs="Arial"/>
+        </w:rPr>
+        <w:t xml:space="preserve"> application. </w:t>
       </w:r>
     </w:p>
     <w:p>
@@ -583,103 +705,99 @@
         </w:rPr>
         <w:t>,</w:t>
       </w:r>
+      <w:r>
+        <w:rPr>
+          <w:rFonts w:ascii="Arial" w:hAnsi="Arial" w:cs="Arial"/>
+        </w:rPr>
+        <w:t xml:space="preserve"> </w:t>
+      </w:r>
+      <w:r>
+        <w:rPr>
+          <w:rFonts w:ascii="Arial" w:hAnsi="Arial" w:cs="Arial"/>
+        </w:rPr>
+        <w:t>so that you end up with:</w:t>
+      </w:r>
+    </w:p>
+    <w:p>
+      <w:pPr>
+        <w:pStyle w:val="NormalWeb"/>
+        <w:ind w:left="720"/>
+        <w:rPr>
+          <w:rFonts w:ascii="Arial" w:hAnsi="Arial" w:cs="Arial"/>
+        </w:rPr>
+      </w:pPr>
+      <w:r>
+        <w:rPr>
+          <w:rFonts w:ascii="Arial" w:hAnsi="Arial" w:cs="Arial"/>
+        </w:rPr>
+        <w:lastRenderedPageBreak/>
+        <w:t>ww101.02.02_blinkled-CYW943907AEVAL1F download run</w:t>
+      </w:r>
+    </w:p>
+    <w:p>
+      <w:pPr>
+        <w:pStyle w:val="NormalWeb"/>
+        <w:rPr>
+          <w:rFonts w:ascii="Arial" w:hAnsi="Arial" w:cs="Arial"/>
+        </w:rPr>
+      </w:pPr>
+      <w:r>
+        <w:rPr>
+          <w:rFonts w:ascii="Arial" w:hAnsi="Arial" w:cs="Arial"/>
+        </w:rPr>
+        <w:t>At this point you could program this project to the board</w:t>
+      </w:r>
+      <w:r>
+        <w:rPr>
+          <w:rFonts w:ascii="Arial" w:hAnsi="Arial" w:cs="Arial"/>
+        </w:rPr>
+        <w:t xml:space="preserve"> …obviously I</w:t>
+      </w:r>
+      <w:r>
+        <w:rPr>
+          <w:rFonts w:ascii="Arial" w:hAnsi="Arial" w:cs="Arial"/>
+        </w:rPr>
+        <w:t>t wouldn’t do anything very interesting yet.</w:t>
+      </w:r>
+      <w:r>
+        <w:rPr>
+          <w:rFonts w:ascii="Arial" w:hAnsi="Arial" w:cs="Arial"/>
+        </w:rPr>
+        <w:t xml:space="preserve"> but</w:t>
+      </w:r>
       <w:bookmarkStart w:id="0" w:name="_GoBack"/>
       <w:bookmarkEnd w:id="0"/>
       <w:r>
         <w:rPr>
           <w:rFonts w:ascii="Arial" w:hAnsi="Arial" w:cs="Arial"/>
         </w:rPr>
-        <w:t xml:space="preserve"> </w:t>
-      </w:r>
-      <w:r>
-        <w:rPr>
-          <w:rFonts w:ascii="Arial" w:hAnsi="Arial" w:cs="Arial"/>
-        </w:rPr>
-        <w:t>so that you end up with:</w:t>
+        <w:t xml:space="preserve"> In the next video</w:t>
+      </w:r>
+      <w:r>
+        <w:rPr>
+          <w:rFonts w:ascii="Arial" w:hAnsi="Arial" w:cs="Arial"/>
+        </w:rPr>
+        <w:t>,</w:t>
+      </w:r>
+      <w:r>
+        <w:rPr>
+          <w:rFonts w:ascii="Arial" w:hAnsi="Arial" w:cs="Arial"/>
+        </w:rPr>
+        <w:t xml:space="preserve"> I’ll show you how to add code to use the LEDs and buttons on the board.</w:t>
       </w:r>
     </w:p>
     <w:p>
       <w:pPr>
         <w:pStyle w:val="NormalWeb"/>
-        <w:ind w:left="720"/>
-        <w:rPr>
-          <w:rFonts w:ascii="Arial" w:hAnsi="Arial" w:cs="Arial"/>
-        </w:rPr>
-      </w:pPr>
-      <w:r>
-        <w:rPr>
-          <w:rFonts w:ascii="Arial" w:hAnsi="Arial" w:cs="Arial"/>
-        </w:rPr>
-        <w:t>ww101.02.02_blinkled-CYW943907AEVAL1F download run</w:t>
-      </w:r>
-    </w:p>
-    <w:p>
-      <w:pPr>
-        <w:pStyle w:val="NormalWeb"/>
-        <w:rPr>
-          <w:rFonts w:ascii="Arial" w:hAnsi="Arial" w:cs="Arial"/>
-        </w:rPr>
-      </w:pPr>
-      <w:r>
-        <w:rPr>
-          <w:rFonts w:ascii="Arial" w:hAnsi="Arial" w:cs="Arial"/>
-        </w:rPr>
-        <w:lastRenderedPageBreak/>
-        <w:t>At this point you could program this project to the board but it wouldn’t do anything very interesting yet. In the next video</w:t>
-      </w:r>
-      <w:r>
-        <w:rPr>
-          <w:rFonts w:ascii="Arial" w:hAnsi="Arial" w:cs="Arial"/>
-        </w:rPr>
-        <w:t>,</w:t>
-      </w:r>
-      <w:r>
-        <w:rPr>
-          <w:rFonts w:ascii="Arial" w:hAnsi="Arial" w:cs="Arial"/>
-        </w:rPr>
-        <w:t xml:space="preserve"> I’ll show you how to add code to use the LEDs and buttons on the board.</w:t>
-      </w:r>
-    </w:p>
-    <w:p>
-      <w:pPr>
-        <w:pStyle w:val="NormalWeb"/>
-        <w:rPr>
-          <w:rFonts w:ascii="Arial" w:hAnsi="Arial" w:cs="Arial"/>
-        </w:rPr>
-      </w:pPr>
-      <w:r>
-        <w:rPr>
-          <w:rFonts w:ascii="Arial" w:hAnsi="Arial" w:cs="Arial"/>
-        </w:rPr>
-        <w:t xml:space="preserve">You can post your comments and question in our </w:t>
-      </w:r>
-      <w:proofErr w:type="spellStart"/>
-      <w:r>
-        <w:rPr>
-          <w:rFonts w:ascii="Arial" w:hAnsi="Arial" w:cs="Arial"/>
-        </w:rPr>
-        <w:t>Wifi</w:t>
-      </w:r>
-      <w:proofErr w:type="spellEnd"/>
-      <w:r>
-        <w:rPr>
-          <w:rFonts w:ascii="Arial" w:hAnsi="Arial" w:cs="Arial"/>
-        </w:rPr>
-        <w:t xml:space="preserve"> developer community or as always you are welcome to email me at alan_hawse@cypress.com or tweet me at @</w:t>
-      </w:r>
-      <w:proofErr w:type="spellStart"/>
-      <w:r>
-        <w:rPr>
-          <w:rFonts w:ascii="Arial" w:hAnsi="Arial" w:cs="Arial"/>
-        </w:rPr>
-        <w:t>askioexpert</w:t>
-      </w:r>
-      <w:proofErr w:type="spellEnd"/>
-      <w:r>
-        <w:rPr>
-          <w:rFonts w:ascii="Arial" w:hAnsi="Arial" w:cs="Arial"/>
-        </w:rPr>
-        <w:t xml:space="preserve"> with your comments, suggest</w:t>
+        <w:rPr>
+          <w:rFonts w:ascii="Arial" w:hAnsi="Arial" w:cs="Arial"/>
+        </w:rPr>
+      </w:pPr>
+      <w:r>
+        <w:rPr>
+          <w:rFonts w:ascii="Arial" w:hAnsi="Arial" w:cs="Arial"/>
+        </w:rPr>
+        <w:t>You can post your comments and question in our Wifi developer community or as always you are welcome to email me at alan_hawse@cypress.com or tweet me at @askioexpert with your comments, suggest</w:t>
       </w:r>
       <w:r>
         <w:rPr>
@@ -699,8 +817,8 @@
 </file>
 
 <file path=word/numbering.xml><?xml version="1.0" encoding="utf-8"?>
-<w:numbering xmlns:wpc="http://schemas.microsoft.com/office/word/2010/wordprocessingCanvas" xmlns:cx="http://schemas.microsoft.com/office/drawing/2014/chartex" xmlns:cx1="http://schemas.microsoft.com/office/drawing/2015/9/8/chartex" xmlns:cx2="http://schemas.microsoft.com/office/drawing/2015/10/21/chartex" xmlns:cx3="http://schemas.microsoft.com/office/drawing/2016/5/9/chartex" xmlns:cx4="http://schemas.microsoft.com/office/drawing/2016/5/10/chartex" xmlns:cx5="http://schemas.microsoft.com/office/drawing/2016/5/11/chartex" xmlns:cx6="http://schemas.microsoft.com/office/drawing/2016/5/12/chartex" xmlns:cx7="http://schemas.microsoft.com/office/drawing/2016/5/13/chartex" xmlns:cx8="http://schemas.microsoft.com/office/drawing/2016/5/14/chartex" xmlns:mc="http://schemas.openxmlformats.org/markup-compatibility/2006" xmlns:aink="http://schemas.microsoft.com/office/drawing/2016/ink" xmlns:am3d="http://schemas.microsoft.com/office/drawing/2017/model3d" xmlns:o="urn:schemas-microsoft-com:office:office" xmlns:r="http://schemas.openxmlformats.org/officeDocument/2006/relationships" xmlns:m="http://schemas.openxmlformats.org/officeDocument/2006/math" xmlns:v="urn:schemas-microsoft-com:vml" xmlns:wp14="http://schemas.microsoft.com/office/word/2010/wordprocessingDrawing" xmlns:wp="http://schemas.openxmlformats.org/drawingml/2006/wordprocessingDrawing" xmlns:w10="urn:schemas-microsoft-com:office:word" xmlns:w="http://schemas.openxmlformats.org/wordprocessingml/2006/main" xmlns:w14="http://schemas.microsoft.com/office/word/2010/wordml" xmlns:w15="http://schemas.microsoft.com/office/word/2012/wordml" xmlns:w16cid="http://schemas.microsoft.com/office/word/2016/wordml/cid" xmlns:w16se="http://schemas.microsoft.com/office/word/2015/wordml/symex" xmlns:wpg="http://schemas.microsoft.com/office/word/2010/wordprocessingGroup" xmlns:wpi="http://schemas.microsoft.com/office/word/2010/wordprocessingInk" xmlns:wne="http://schemas.microsoft.com/office/word/2006/wordml" xmlns:wps="http://schemas.microsoft.com/office/word/2010/wordprocessingShape" mc:Ignorable="w14 w15 w16se w16cid wp14">
-  <w:abstractNum w:abstractNumId="0" w15:restartNumberingAfterBreak="0">
+<w:numbering xmlns:wpc="http://schemas.microsoft.com/office/word/2010/wordprocessingCanvas" xmlns:mo="http://schemas.microsoft.com/office/mac/office/2008/main" xmlns:mc="http://schemas.openxmlformats.org/markup-compatibility/2006" xmlns:mv="urn:schemas-microsoft-com:mac:vml" xmlns:o="urn:schemas-microsoft-com:office:office" xmlns:r="http://schemas.openxmlformats.org/officeDocument/2006/relationships" xmlns:m="http://schemas.openxmlformats.org/officeDocument/2006/math" xmlns:v="urn:schemas-microsoft-com:vml" xmlns:wp14="http://schemas.microsoft.com/office/word/2010/wordprocessingDrawing" xmlns:wp="http://schemas.openxmlformats.org/drawingml/2006/wordprocessingDrawing" xmlns:w10="urn:schemas-microsoft-com:office:word" xmlns:w="http://schemas.openxmlformats.org/wordprocessingml/2006/main" xmlns:w14="http://schemas.microsoft.com/office/word/2010/wordml" xmlns:w15="http://schemas.microsoft.com/office/word/2012/wordml" xmlns:wpg="http://schemas.microsoft.com/office/word/2010/wordprocessingGroup" xmlns:wpi="http://schemas.microsoft.com/office/word/2010/wordprocessingInk" xmlns:wne="http://schemas.microsoft.com/office/word/2006/wordml" xmlns:wps="http://schemas.microsoft.com/office/word/2010/wordprocessingShape" mc:Ignorable="w14 w15 wp14">
+  <w:abstractNum w:abstractNumId="0">
     <w:nsid w:val="05EB3F5A"/>
     <w:multiLevelType w:val="hybridMultilevel"/>
     <w:tmpl w:val="F50EC004"/>
@@ -789,7 +907,7 @@
       </w:pPr>
     </w:lvl>
   </w:abstractNum>
-  <w:abstractNum w:abstractNumId="1" w15:restartNumberingAfterBreak="0">
+  <w:abstractNum w:abstractNumId="1">
     <w:nsid w:val="08F13F33"/>
     <w:multiLevelType w:val="hybridMultilevel"/>
     <w:tmpl w:val="7B5C1BA0"/>
@@ -902,7 +1020,7 @@
       </w:rPr>
     </w:lvl>
   </w:abstractNum>
-  <w:abstractNum w:abstractNumId="2" w15:restartNumberingAfterBreak="0">
+  <w:abstractNum w:abstractNumId="2">
     <w:nsid w:val="0DD02367"/>
     <w:multiLevelType w:val="hybridMultilevel"/>
     <w:tmpl w:val="1DD49528"/>
@@ -991,7 +1109,7 @@
       </w:pPr>
     </w:lvl>
   </w:abstractNum>
-  <w:abstractNum w:abstractNumId="3" w15:restartNumberingAfterBreak="0">
+  <w:abstractNum w:abstractNumId="3">
     <w:nsid w:val="30B12B24"/>
     <w:multiLevelType w:val="hybridMultilevel"/>
     <w:tmpl w:val="B380BDF6"/>
@@ -1080,7 +1198,7 @@
       </w:pPr>
     </w:lvl>
   </w:abstractNum>
-  <w:abstractNum w:abstractNumId="4" w15:restartNumberingAfterBreak="0">
+  <w:abstractNum w:abstractNumId="4">
     <w:nsid w:val="33D83351"/>
     <w:multiLevelType w:val="hybridMultilevel"/>
     <w:tmpl w:val="D408F350"/>
@@ -1166,7 +1284,7 @@
       </w:pPr>
     </w:lvl>
   </w:abstractNum>
-  <w:abstractNum w:abstractNumId="5" w15:restartNumberingAfterBreak="0">
+  <w:abstractNum w:abstractNumId="5">
     <w:nsid w:val="62923EDB"/>
     <w:multiLevelType w:val="hybridMultilevel"/>
     <w:tmpl w:val="270092A6"/>
@@ -1301,7 +1419,7 @@
 </file>
 
 <file path=word/styles.xml><?xml version="1.0" encoding="utf-8"?>
-<w:styles xmlns:mc="http://schemas.openxmlformats.org/markup-compatibility/2006" xmlns:r="http://schemas.openxmlformats.org/officeDocument/2006/relationships" xmlns:w="http://schemas.openxmlformats.org/wordprocessingml/2006/main" xmlns:w14="http://schemas.microsoft.com/office/word/2010/wordml" xmlns:w15="http://schemas.microsoft.com/office/word/2012/wordml" xmlns:w16cid="http://schemas.microsoft.com/office/word/2016/wordml/cid" xmlns:w16se="http://schemas.microsoft.com/office/word/2015/wordml/symex" mc:Ignorable="w14 w15 w16se w16cid">
+<w:styles xmlns:mc="http://schemas.openxmlformats.org/markup-compatibility/2006" xmlns:r="http://schemas.openxmlformats.org/officeDocument/2006/relationships" xmlns:w="http://schemas.openxmlformats.org/wordprocessingml/2006/main" xmlns:w14="http://schemas.microsoft.com/office/word/2010/wordml" xmlns:w15="http://schemas.microsoft.com/office/word/2012/wordml" mc:Ignorable="w14 w15">
   <w:docDefaults>
     <w:rPrDefault>
       <w:rPr>
@@ -1313,7 +1431,7 @@
     </w:rPrDefault>
     <w:pPrDefault/>
   </w:docDefaults>
-  <w:latentStyles w:defLockedState="0" w:defUIPriority="99" w:defSemiHidden="0" w:defUnhideWhenUsed="0" w:defQFormat="0" w:count="375">
+  <w:latentStyles w:defLockedState="0" w:defUIPriority="99" w:defSemiHidden="0" w:defUnhideWhenUsed="0" w:defQFormat="0" w:count="382">
     <w:lsdException w:name="Normal" w:uiPriority="0" w:qFormat="1"/>
     <w:lsdException w:name="heading 1" w:uiPriority="9" w:qFormat="1"/>
     <w:lsdException w:name="heading 2" w:semiHidden="1" w:uiPriority="9" w:unhideWhenUsed="1" w:qFormat="1"/>

</xml_diff>